<commit_message>
Adicionado dicionário de caracteres inválidos
</commit_message>
<xml_diff>
--- a/documents/Especificação da Liguagem Aceita pelo compilador.docx
+++ b/documents/Especificação da Liguagem Aceita pelo compilador.docx
@@ -35,8 +35,6 @@
         </w:rPr>
         <w:t>Ronilson de Sousa Silva</w:t>
       </w:r>
-      <w:bookmarkStart w:id="0" w:name="_GoBack"/>
-      <w:bookmarkEnd w:id="0"/>
     </w:p>
     <w:p>
       <w:pPr>
@@ -829,8 +827,18 @@
                 <w:sz w:val="24"/>
                 <w:szCs w:val="24"/>
               </w:rPr>
-              <w:t>Números natural</w:t>
-            </w:r>
+              <w:t>Números inteiro</w:t>
+            </w:r>
+            <w:r>
+              <w:rPr>
+                <w:rFonts w:ascii="Arial" w:hAnsi="Arial" w:cs="Arial"/>
+                <w:sz w:val="24"/>
+                <w:szCs w:val="24"/>
+              </w:rPr>
+              <w:tab/>
+            </w:r>
+            <w:bookmarkStart w:id="0" w:name="_GoBack"/>
+            <w:bookmarkEnd w:id="0"/>
           </w:p>
         </w:tc>
       </w:tr>

</xml_diff>